<commit_message>
Added fully-working home page
</commit_message>
<xml_diff>
--- a/docs/OpenRastaSolrLucene.docx
+++ b/docs/OpenRastaSolrLucene.docx
@@ -7,42 +7,13 @@
         <w:pStyle w:val="Heading1"/>
       </w:pPr>
       <w:r>
-        <w:t xml:space="preserve">Open Rasta / </w:t>
-      </w:r>
-      <w:proofErr w:type="spellStart"/>
-      <w:r>
-        <w:t>Solr</w:t>
-      </w:r>
-      <w:proofErr w:type="spellEnd"/>
-      <w:r>
-        <w:t xml:space="preserve"> </w:t>
-      </w:r>
-      <w:proofErr w:type="spellStart"/>
-      <w:r>
-        <w:t>Lucene</w:t>
-      </w:r>
-      <w:proofErr w:type="spellEnd"/>
+        <w:t>Open Rasta / Solr Lucene</w:t>
+      </w:r>
     </w:p>
     <w:p/>
     <w:p>
       <w:r>
-        <w:t xml:space="preserve">Create a project using Open Rasta &amp; </w:t>
-      </w:r>
-      <w:proofErr w:type="spellStart"/>
-      <w:r>
-        <w:t>Solr</w:t>
-      </w:r>
-      <w:proofErr w:type="spellEnd"/>
-      <w:r>
-        <w:t xml:space="preserve"> </w:t>
-      </w:r>
-      <w:proofErr w:type="spellStart"/>
-      <w:r>
-        <w:t>Lucene</w:t>
-      </w:r>
-      <w:proofErr w:type="spellEnd"/>
-      <w:r>
-        <w:t xml:space="preserve"> as a prelude for my adventures at 7Digital. If there is a chance to incorporate messaging and service buses then go ahead with that too.</w:t>
+        <w:t>Create a project using Open Rasta &amp; Solr Lucene as a prelude for my adventures at 7Digital. If there is a chance to incorporate messaging and service buses then go ahead with that too.</w:t>
       </w:r>
     </w:p>
     <w:p/>
@@ -75,11 +46,9 @@
           <w:numId w:val="2"/>
         </w:numPr>
       </w:pPr>
-      <w:proofErr w:type="spellStart"/>
       <w:r>
         <w:t>Json</w:t>
       </w:r>
-      <w:proofErr w:type="spellEnd"/>
     </w:p>
     <w:p>
       <w:pPr>
@@ -120,21 +89,8 @@
         </w:numPr>
       </w:pPr>
       <w:r>
-        <w:t xml:space="preserve">Use </w:t>
-      </w:r>
-      <w:proofErr w:type="spellStart"/>
-      <w:r>
-        <w:t>RavenDb</w:t>
-      </w:r>
-      <w:proofErr w:type="spellEnd"/>
-      <w:r>
-        <w:t xml:space="preserve"> and query it with </w:t>
-      </w:r>
-      <w:proofErr w:type="spellStart"/>
-      <w:r>
-        <w:t>lucene</w:t>
-      </w:r>
-      <w:proofErr w:type="spellEnd"/>
+        <w:t>Use RavenDb and query it with lucene</w:t>
+      </w:r>
     </w:p>
     <w:p>
       <w:pPr>
@@ -150,15 +106,7 @@
         </w:numPr>
       </w:pPr>
       <w:r>
-        <w:t xml:space="preserve">Have a reporting section that can layer on some really complex </w:t>
-      </w:r>
-      <w:proofErr w:type="spellStart"/>
-      <w:r>
-        <w:t>lucene</w:t>
-      </w:r>
-      <w:proofErr w:type="spellEnd"/>
-      <w:r>
-        <w:t xml:space="preserve"> features</w:t>
+        <w:t>Have a reporting section that can layer on some really complex lucene features</w:t>
       </w:r>
     </w:p>
     <w:p>
@@ -203,11 +151,9 @@
           <w:numId w:val="2"/>
         </w:numPr>
       </w:pPr>
-      <w:proofErr w:type="spellStart"/>
       <w:r>
         <w:t>Etags</w:t>
       </w:r>
-      <w:proofErr w:type="spellEnd"/>
     </w:p>
     <w:p>
       <w:pPr>
@@ -218,23 +164,7 @@
         </w:numPr>
       </w:pPr>
       <w:r>
-        <w:t xml:space="preserve">Use header values and </w:t>
-      </w:r>
-      <w:proofErr w:type="spellStart"/>
-      <w:r>
-        <w:t>url</w:t>
-      </w:r>
-      <w:proofErr w:type="spellEnd"/>
-      <w:r>
-        <w:t xml:space="preserve"> to </w:t>
-      </w:r>
-      <w:proofErr w:type="spellStart"/>
-      <w:r>
-        <w:t>determin</w:t>
-      </w:r>
-      <w:proofErr w:type="spellEnd"/>
-      <w:r>
-        <w:t xml:space="preserve"> content type</w:t>
+        <w:t>Use header values and url to determin content type</w:t>
       </w:r>
     </w:p>
     <w:p>
@@ -268,15 +198,7 @@
         </w:numPr>
       </w:pPr>
       <w:r>
-        <w:t xml:space="preserve">Do a </w:t>
-      </w:r>
-      <w:proofErr w:type="spellStart"/>
-      <w:r>
-        <w:t>StackOverflow</w:t>
-      </w:r>
-      <w:proofErr w:type="spellEnd"/>
-      <w:r>
-        <w:t xml:space="preserve"> clone – use their API</w:t>
+        <w:t>Do a StackOverflow clone – use their API</w:t>
       </w:r>
     </w:p>
     <w:p>
@@ -359,10 +281,7 @@
         <w:t>Now layer on the full features of CRUD</w:t>
       </w:r>
     </w:p>
-    <w:p>
-      <w:bookmarkStart w:id="0" w:name="_GoBack"/>
-      <w:bookmarkEnd w:id="0"/>
-    </w:p>
+    <w:p/>
     <w:p>
       <w:r>
         <w:rPr>
@@ -392,15 +311,7 @@
         </w:numPr>
       </w:pPr>
       <w:r>
-        <w:t xml:space="preserve">Multiple </w:t>
-      </w:r>
-      <w:proofErr w:type="spellStart"/>
-      <w:r>
-        <w:t>multiple</w:t>
-      </w:r>
-      <w:proofErr w:type="spellEnd"/>
-      <w:r>
-        <w:t xml:space="preserve"> content types</w:t>
+        <w:t>Multiple multiple content types</w:t>
       </w:r>
       <w:r>
         <w:t xml:space="preserve"> – read scenarios</w:t>
@@ -432,13 +343,8 @@
         <w:t xml:space="preserve">Phase 3 – </w:t>
       </w:r>
       <w:r>
-        <w:t xml:space="preserve">Enter </w:t>
-      </w:r>
-      <w:proofErr w:type="spellStart"/>
-      <w:r>
-        <w:t>Lucene</w:t>
-      </w:r>
-      <w:proofErr w:type="spellEnd"/>
+        <w:t>Enter Lucene</w:t>
+      </w:r>
     </w:p>
     <w:p>
       <w:pPr>
@@ -449,13 +355,8 @@
         </w:numPr>
       </w:pPr>
       <w:r>
-        <w:t xml:space="preserve">Allow filtering on entities – facilitated in the back end by </w:t>
-      </w:r>
-      <w:proofErr w:type="spellStart"/>
-      <w:r>
-        <w:t>Lucen</w:t>
-      </w:r>
-      <w:proofErr w:type="spellEnd"/>
+        <w:t>Allow filtering on entities – facilitated in the back end by Lucen</w:t>
+      </w:r>
     </w:p>
     <w:p>
       <w:pPr>
@@ -471,24 +372,66 @@
         </w:numPr>
       </w:pPr>
       <w:r>
-        <w:t xml:space="preserve">Maybe add a reporting feature to expand on the usage of </w:t>
-      </w:r>
-      <w:proofErr w:type="spellStart"/>
-      <w:r>
-        <w:t>Solr</w:t>
-      </w:r>
-      <w:proofErr w:type="spellEnd"/>
-      <w:r>
-        <w:t xml:space="preserve"> </w:t>
-      </w:r>
-      <w:proofErr w:type="spellStart"/>
-      <w:r>
-        <w:t>Lucene</w:t>
-      </w:r>
-      <w:proofErr w:type="spellEnd"/>
-      <w:r>
-        <w:t>?</w:t>
-      </w:r>
+        <w:t>Maybe add a reporting feature to expand on the usage of Solr Lucene?</w:t>
+      </w:r>
+    </w:p>
+    <w:p>
+      <w:pPr>
+        <w:pStyle w:val="ListParagraph"/>
+      </w:pPr>
+    </w:p>
+    <w:p/>
+    <w:p>
+      <w:pPr>
+        <w:pStyle w:val="Heading3"/>
+      </w:pPr>
+      <w:r>
+        <w:t>Phase 1</w:t>
+      </w:r>
+    </w:p>
+    <w:p>
+      <w:pPr>
+        <w:pStyle w:val="ListParagraph"/>
+        <w:numPr>
+          <w:ilvl w:val="0"/>
+          <w:numId w:val="6"/>
+        </w:numPr>
+      </w:pPr>
+      <w:r>
+        <w:t xml:space="preserve">Create an endpoint that displays dummy data – test that is can be accessed in a browser </w:t>
+      </w:r>
+    </w:p>
+    <w:p>
+      <w:pPr>
+        <w:pStyle w:val="ListParagraph"/>
+        <w:numPr>
+          <w:ilvl w:val="1"/>
+          <w:numId w:val="6"/>
+        </w:numPr>
+      </w:pPr>
+      <w:r>
+        <w:t>Store the entities in RavenDb</w:t>
+      </w:r>
+    </w:p>
+    <w:p>
+      <w:pPr>
+        <w:pStyle w:val="ListParagraph"/>
+        <w:ind w:left="1440"/>
+      </w:pPr>
+    </w:p>
+    <w:p>
+      <w:pPr>
+        <w:pStyle w:val="ListParagraph"/>
+        <w:numPr>
+          <w:ilvl w:val="0"/>
+          <w:numId w:val="6"/>
+        </w:numPr>
+      </w:pPr>
+      <w:r>
+        <w:t>Grab some data from the api and push that into RavenDb – check it all still works</w:t>
+      </w:r>
+      <w:bookmarkStart w:id="0" w:name="_GoBack"/>
+      <w:bookmarkEnd w:id="0"/>
     </w:p>
     <w:sectPr>
       <w:pgSz w:w="11906" w:h="16838"/>
@@ -589,6 +532,92 @@
     </w:lvl>
   </w:abstractNum>
   <w:abstractNum w:abstractNumId="1">
+    <w:nsid w:val="2ED44748"/>
+    <w:multiLevelType w:val="hybridMultilevel"/>
+    <w:tmpl w:val="C736EDE4"/>
+    <w:lvl w:ilvl="0" w:tplc="0809000F">
+      <w:start w:val="1"/>
+      <w:numFmt w:val="decimal"/>
+      <w:lvlText w:val="%1."/>
+      <w:lvlJc w:val="left"/>
+      <w:pPr>
+        <w:ind w:left="720" w:hanging="360"/>
+      </w:pPr>
+    </w:lvl>
+    <w:lvl w:ilvl="1" w:tplc="08090019">
+      <w:start w:val="1"/>
+      <w:numFmt w:val="lowerLetter"/>
+      <w:lvlText w:val="%2."/>
+      <w:lvlJc w:val="left"/>
+      <w:pPr>
+        <w:ind w:left="1440" w:hanging="360"/>
+      </w:pPr>
+    </w:lvl>
+    <w:lvl w:ilvl="2" w:tplc="0809001B" w:tentative="1">
+      <w:start w:val="1"/>
+      <w:numFmt w:val="lowerRoman"/>
+      <w:lvlText w:val="%3."/>
+      <w:lvlJc w:val="right"/>
+      <w:pPr>
+        <w:ind w:left="2160" w:hanging="180"/>
+      </w:pPr>
+    </w:lvl>
+    <w:lvl w:ilvl="3" w:tplc="0809000F" w:tentative="1">
+      <w:start w:val="1"/>
+      <w:numFmt w:val="decimal"/>
+      <w:lvlText w:val="%4."/>
+      <w:lvlJc w:val="left"/>
+      <w:pPr>
+        <w:ind w:left="2880" w:hanging="360"/>
+      </w:pPr>
+    </w:lvl>
+    <w:lvl w:ilvl="4" w:tplc="08090019" w:tentative="1">
+      <w:start w:val="1"/>
+      <w:numFmt w:val="lowerLetter"/>
+      <w:lvlText w:val="%5."/>
+      <w:lvlJc w:val="left"/>
+      <w:pPr>
+        <w:ind w:left="3600" w:hanging="360"/>
+      </w:pPr>
+    </w:lvl>
+    <w:lvl w:ilvl="5" w:tplc="0809001B" w:tentative="1">
+      <w:start w:val="1"/>
+      <w:numFmt w:val="lowerRoman"/>
+      <w:lvlText w:val="%6."/>
+      <w:lvlJc w:val="right"/>
+      <w:pPr>
+        <w:ind w:left="4320" w:hanging="180"/>
+      </w:pPr>
+    </w:lvl>
+    <w:lvl w:ilvl="6" w:tplc="0809000F" w:tentative="1">
+      <w:start w:val="1"/>
+      <w:numFmt w:val="decimal"/>
+      <w:lvlText w:val="%7."/>
+      <w:lvlJc w:val="left"/>
+      <w:pPr>
+        <w:ind w:left="5040" w:hanging="360"/>
+      </w:pPr>
+    </w:lvl>
+    <w:lvl w:ilvl="7" w:tplc="08090019" w:tentative="1">
+      <w:start w:val="1"/>
+      <w:numFmt w:val="lowerLetter"/>
+      <w:lvlText w:val="%8."/>
+      <w:lvlJc w:val="left"/>
+      <w:pPr>
+        <w:ind w:left="5760" w:hanging="360"/>
+      </w:pPr>
+    </w:lvl>
+    <w:lvl w:ilvl="8" w:tplc="0809001B" w:tentative="1">
+      <w:start w:val="1"/>
+      <w:numFmt w:val="lowerRoman"/>
+      <w:lvlText w:val="%9."/>
+      <w:lvlJc w:val="right"/>
+      <w:pPr>
+        <w:ind w:left="6480" w:hanging="180"/>
+      </w:pPr>
+    </w:lvl>
+  </w:abstractNum>
+  <w:abstractNum w:abstractNumId="2">
     <w:nsid w:val="337961EE"/>
     <w:multiLevelType w:val="hybridMultilevel"/>
     <w:tmpl w:val="4AE21FCC"/>
@@ -674,7 +703,7 @@
       </w:pPr>
     </w:lvl>
   </w:abstractNum>
-  <w:abstractNum w:abstractNumId="2">
+  <w:abstractNum w:abstractNumId="3">
     <w:nsid w:val="356E036A"/>
     <w:multiLevelType w:val="hybridMultilevel"/>
     <w:tmpl w:val="04D4B37A"/>
@@ -760,7 +789,7 @@
       </w:pPr>
     </w:lvl>
   </w:abstractNum>
-  <w:abstractNum w:abstractNumId="3">
+  <w:abstractNum w:abstractNumId="4">
     <w:nsid w:val="458F4E2B"/>
     <w:multiLevelType w:val="hybridMultilevel"/>
     <w:tmpl w:val="18F84D10"/>
@@ -846,7 +875,7 @@
       </w:pPr>
     </w:lvl>
   </w:abstractNum>
-  <w:abstractNum w:abstractNumId="4">
+  <w:abstractNum w:abstractNumId="5">
     <w:nsid w:val="6C4A148E"/>
     <w:multiLevelType w:val="hybridMultilevel"/>
     <w:tmpl w:val="84D41B12"/>
@@ -933,19 +962,22 @@
     </w:lvl>
   </w:abstractNum>
   <w:num w:numId="1">
-    <w:abstractNumId w:val="4"/>
+    <w:abstractNumId w:val="5"/>
   </w:num>
   <w:num w:numId="2">
-    <w:abstractNumId w:val="1"/>
+    <w:abstractNumId w:val="2"/>
   </w:num>
   <w:num w:numId="3">
-    <w:abstractNumId w:val="2"/>
+    <w:abstractNumId w:val="3"/>
   </w:num>
   <w:num w:numId="4">
-    <w:abstractNumId w:val="3"/>
+    <w:abstractNumId w:val="4"/>
   </w:num>
   <w:num w:numId="5">
     <w:abstractNumId w:val="0"/>
+  </w:num>
+  <w:num w:numId="6">
+    <w:abstractNumId w:val="1"/>
   </w:num>
 </w:numbering>
 </file>
@@ -1157,6 +1189,28 @@
       <w:szCs w:val="26"/>
     </w:rPr>
   </w:style>
+  <w:style w:type="paragraph" w:styleId="Heading3">
+    <w:name w:val="heading 3"/>
+    <w:basedOn w:val="Normal"/>
+    <w:next w:val="Normal"/>
+    <w:link w:val="Heading3Char"/>
+    <w:uiPriority w:val="9"/>
+    <w:unhideWhenUsed/>
+    <w:qFormat/>
+    <w:rsid w:val="003B4A77"/>
+    <w:pPr>
+      <w:keepNext/>
+      <w:keepLines/>
+      <w:spacing w:before="200" w:after="0"/>
+      <w:outlineLvl w:val="2"/>
+    </w:pPr>
+    <w:rPr>
+      <w:rFonts w:asciiTheme="majorHAnsi" w:eastAsiaTheme="majorEastAsia" w:hAnsiTheme="majorHAnsi" w:cstheme="majorBidi"/>
+      <w:b/>
+      <w:bCs/>
+      <w:color w:val="4F81BD" w:themeColor="accent1"/>
+    </w:rPr>
+  </w:style>
   <w:style w:type="character" w:default="1" w:styleId="DefaultParagraphFont">
     <w:name w:val="Default Paragraph Font"/>
     <w:uiPriority w:val="1"/>
@@ -1224,6 +1278,19 @@
       <w:ind w:left="720"/>
       <w:contextualSpacing/>
     </w:pPr>
+  </w:style>
+  <w:style w:type="character" w:customStyle="1" w:styleId="Heading3Char">
+    <w:name w:val="Heading 3 Char"/>
+    <w:basedOn w:val="DefaultParagraphFont"/>
+    <w:link w:val="Heading3"/>
+    <w:uiPriority w:val="9"/>
+    <w:rsid w:val="003B4A77"/>
+    <w:rPr>
+      <w:rFonts w:asciiTheme="majorHAnsi" w:eastAsiaTheme="majorEastAsia" w:hAnsiTheme="majorHAnsi" w:cstheme="majorBidi"/>
+      <w:b/>
+      <w:bCs/>
+      <w:color w:val="4F81BD" w:themeColor="accent1"/>
+    </w:rPr>
   </w:style>
 </w:styles>
 </file>
@@ -1435,6 +1502,28 @@
       <w:szCs w:val="26"/>
     </w:rPr>
   </w:style>
+  <w:style w:type="paragraph" w:styleId="Heading3">
+    <w:name w:val="heading 3"/>
+    <w:basedOn w:val="Normal"/>
+    <w:next w:val="Normal"/>
+    <w:link w:val="Heading3Char"/>
+    <w:uiPriority w:val="9"/>
+    <w:unhideWhenUsed/>
+    <w:qFormat/>
+    <w:rsid w:val="003B4A77"/>
+    <w:pPr>
+      <w:keepNext/>
+      <w:keepLines/>
+      <w:spacing w:before="200" w:after="0"/>
+      <w:outlineLvl w:val="2"/>
+    </w:pPr>
+    <w:rPr>
+      <w:rFonts w:asciiTheme="majorHAnsi" w:eastAsiaTheme="majorEastAsia" w:hAnsiTheme="majorHAnsi" w:cstheme="majorBidi"/>
+      <w:b/>
+      <w:bCs/>
+      <w:color w:val="4F81BD" w:themeColor="accent1"/>
+    </w:rPr>
+  </w:style>
   <w:style w:type="character" w:default="1" w:styleId="DefaultParagraphFont">
     <w:name w:val="Default Paragraph Font"/>
     <w:uiPriority w:val="1"/>
@@ -1502,6 +1591,19 @@
       <w:ind w:left="720"/>
       <w:contextualSpacing/>
     </w:pPr>
+  </w:style>
+  <w:style w:type="character" w:customStyle="1" w:styleId="Heading3Char">
+    <w:name w:val="Heading 3 Char"/>
+    <w:basedOn w:val="DefaultParagraphFont"/>
+    <w:link w:val="Heading3"/>
+    <w:uiPriority w:val="9"/>
+    <w:rsid w:val="003B4A77"/>
+    <w:rPr>
+      <w:rFonts w:asciiTheme="majorHAnsi" w:eastAsiaTheme="majorEastAsia" w:hAnsiTheme="majorHAnsi" w:cstheme="majorBidi"/>
+      <w:b/>
+      <w:bCs/>
+      <w:color w:val="4F81BD" w:themeColor="accent1"/>
+    </w:rPr>
   </w:style>
 </w:styles>
 </file>

</xml_diff>

<commit_message>
Few tweaks to get basic hello world working
</commit_message>
<xml_diff>
--- a/docs/OpenRastaSolrLucene.docx
+++ b/docs/OpenRastaSolrLucene.docx
@@ -334,6 +334,25 @@
         <w:t xml:space="preserve">Allow creates, updates and deletes using full set of HTTP verbs </w:t>
       </w:r>
     </w:p>
+    <w:p>
+      <w:pPr>
+        <w:pStyle w:val="ListParagraph"/>
+      </w:pPr>
+    </w:p>
+    <w:p>
+      <w:pPr>
+        <w:pStyle w:val="ListParagraph"/>
+        <w:numPr>
+          <w:ilvl w:val="0"/>
+          <w:numId w:val="3"/>
+        </w:numPr>
+      </w:pPr>
+      <w:r>
+        <w:t>Use features that enable Hyperlinking – particularly between resources</w:t>
+      </w:r>
+      <w:bookmarkStart w:id="0" w:name="_GoBack"/>
+      <w:bookmarkEnd w:id="0"/>
+    </w:p>
     <w:p/>
     <w:p>
       <w:r>
@@ -430,8 +449,6 @@
       <w:r>
         <w:t>Grab some data from the api and push that into RavenDb – check it all still works</w:t>
       </w:r>
-      <w:bookmarkStart w:id="0" w:name="_GoBack"/>
-      <w:bookmarkEnd w:id="0"/>
     </w:p>
     <w:sectPr>
       <w:pgSz w:w="11906" w:h="16838"/>

</xml_diff>

<commit_message>
Removed files in the ignore
</commit_message>
<xml_diff>
--- a/docs/OpenRastaSolrLucene.docx
+++ b/docs/OpenRastaSolrLucene.docx
@@ -7,13 +7,42 @@
         <w:pStyle w:val="Heading1"/>
       </w:pPr>
       <w:r>
-        <w:t>Open Rasta / Solr Lucene</w:t>
-      </w:r>
+        <w:t xml:space="preserve">Open Rasta / </w:t>
+      </w:r>
+      <w:proofErr w:type="spellStart"/>
+      <w:r>
+        <w:t>Solr</w:t>
+      </w:r>
+      <w:proofErr w:type="spellEnd"/>
+      <w:r>
+        <w:t xml:space="preserve"> </w:t>
+      </w:r>
+      <w:proofErr w:type="spellStart"/>
+      <w:r>
+        <w:t>Lucene</w:t>
+      </w:r>
+      <w:proofErr w:type="spellEnd"/>
     </w:p>
     <w:p/>
     <w:p>
       <w:r>
-        <w:t>Create a project using Open Rasta &amp; Solr Lucene as a prelude for my adventures at 7Digital. If there is a chance to incorporate messaging and service buses then go ahead with that too.</w:t>
+        <w:t xml:space="preserve">Create a project using Open Rasta &amp; </w:t>
+      </w:r>
+      <w:proofErr w:type="spellStart"/>
+      <w:r>
+        <w:t>Solr</w:t>
+      </w:r>
+      <w:proofErr w:type="spellEnd"/>
+      <w:r>
+        <w:t xml:space="preserve"> </w:t>
+      </w:r>
+      <w:proofErr w:type="spellStart"/>
+      <w:r>
+        <w:t>Lucene</w:t>
+      </w:r>
+      <w:proofErr w:type="spellEnd"/>
+      <w:r>
+        <w:t xml:space="preserve"> as a prelude for my adventures at 7Digital. If there is a chance to incorporate messaging and service buses then go ahead with that too.</w:t>
       </w:r>
     </w:p>
     <w:p/>
@@ -46,9 +75,11 @@
           <w:numId w:val="2"/>
         </w:numPr>
       </w:pPr>
+      <w:proofErr w:type="spellStart"/>
       <w:r>
         <w:t>Json</w:t>
       </w:r>
+      <w:proofErr w:type="spellEnd"/>
     </w:p>
     <w:p>
       <w:pPr>
@@ -89,8 +120,21 @@
         </w:numPr>
       </w:pPr>
       <w:r>
-        <w:t>Use RavenDb and query it with lucene</w:t>
-      </w:r>
+        <w:t xml:space="preserve">Use </w:t>
+      </w:r>
+      <w:proofErr w:type="spellStart"/>
+      <w:r>
+        <w:t>RavenDb</w:t>
+      </w:r>
+      <w:proofErr w:type="spellEnd"/>
+      <w:r>
+        <w:t xml:space="preserve"> and query it with </w:t>
+      </w:r>
+      <w:proofErr w:type="spellStart"/>
+      <w:r>
+        <w:t>lucene</w:t>
+      </w:r>
+      <w:proofErr w:type="spellEnd"/>
     </w:p>
     <w:p>
       <w:pPr>
@@ -106,7 +150,15 @@
         </w:numPr>
       </w:pPr>
       <w:r>
-        <w:t>Have a reporting section that can layer on some really complex lucene features</w:t>
+        <w:t xml:space="preserve">Have a reporting section that can layer on some really complex </w:t>
+      </w:r>
+      <w:proofErr w:type="spellStart"/>
+      <w:r>
+        <w:t>lucene</w:t>
+      </w:r>
+      <w:proofErr w:type="spellEnd"/>
+      <w:r>
+        <w:t xml:space="preserve"> features</w:t>
       </w:r>
     </w:p>
     <w:p>
@@ -151,9 +203,11 @@
           <w:numId w:val="2"/>
         </w:numPr>
       </w:pPr>
+      <w:proofErr w:type="spellStart"/>
       <w:r>
         <w:t>Etags</w:t>
       </w:r>
+      <w:proofErr w:type="spellEnd"/>
     </w:p>
     <w:p>
       <w:pPr>
@@ -164,7 +218,23 @@
         </w:numPr>
       </w:pPr>
       <w:r>
-        <w:t>Use header values and url to determin content type</w:t>
+        <w:t xml:space="preserve">Use header values and </w:t>
+      </w:r>
+      <w:proofErr w:type="spellStart"/>
+      <w:r>
+        <w:t>url</w:t>
+      </w:r>
+      <w:proofErr w:type="spellEnd"/>
+      <w:r>
+        <w:t xml:space="preserve"> to </w:t>
+      </w:r>
+      <w:proofErr w:type="spellStart"/>
+      <w:r>
+        <w:t>determin</w:t>
+      </w:r>
+      <w:proofErr w:type="spellEnd"/>
+      <w:r>
+        <w:t xml:space="preserve"> content type</w:t>
       </w:r>
     </w:p>
     <w:p>
@@ -198,7 +268,15 @@
         </w:numPr>
       </w:pPr>
       <w:r>
-        <w:t>Do a StackOverflow clone – use their API</w:t>
+        <w:t xml:space="preserve">Do a </w:t>
+      </w:r>
+      <w:proofErr w:type="spellStart"/>
+      <w:r>
+        <w:t>StackOverflow</w:t>
+      </w:r>
+      <w:proofErr w:type="spellEnd"/>
+      <w:r>
+        <w:t xml:space="preserve"> clone – use their API</w:t>
       </w:r>
     </w:p>
     <w:p>
@@ -311,7 +389,15 @@
         </w:numPr>
       </w:pPr>
       <w:r>
-        <w:t>Multiple multiple content types</w:t>
+        <w:t xml:space="preserve">Multiple </w:t>
+      </w:r>
+      <w:proofErr w:type="spellStart"/>
+      <w:r>
+        <w:t>multiple</w:t>
+      </w:r>
+      <w:proofErr w:type="spellEnd"/>
+      <w:r>
+        <w:t xml:space="preserve"> content types</w:t>
       </w:r>
       <w:r>
         <w:t xml:space="preserve"> – read scenarios</w:t>
@@ -349,6 +435,9 @@
       </w:pPr>
       <w:r>
         <w:t>Use features that enable Hyperlinking – particularly between resources</w:t>
+      </w:r>
+      <w:r>
+        <w:t>d</w:t>
       </w:r>
       <w:bookmarkStart w:id="0" w:name="_GoBack"/>
       <w:bookmarkEnd w:id="0"/>
@@ -362,8 +451,13 @@
         <w:t xml:space="preserve">Phase 3 – </w:t>
       </w:r>
       <w:r>
-        <w:t>Enter Lucene</w:t>
-      </w:r>
+        <w:t xml:space="preserve">Enter </w:t>
+      </w:r>
+      <w:proofErr w:type="spellStart"/>
+      <w:r>
+        <w:t>Lucene</w:t>
+      </w:r>
+      <w:proofErr w:type="spellEnd"/>
     </w:p>
     <w:p>
       <w:pPr>
@@ -374,8 +468,13 @@
         </w:numPr>
       </w:pPr>
       <w:r>
-        <w:t>Allow filtering on entities – facilitated in the back end by Lucen</w:t>
-      </w:r>
+        <w:t xml:space="preserve">Allow filtering on entities – facilitated in the back end by </w:t>
+      </w:r>
+      <w:proofErr w:type="spellStart"/>
+      <w:r>
+        <w:t>Lucen</w:t>
+      </w:r>
+      <w:proofErr w:type="spellEnd"/>
     </w:p>
     <w:p>
       <w:pPr>
@@ -391,7 +490,23 @@
         </w:numPr>
       </w:pPr>
       <w:r>
-        <w:t>Maybe add a reporting feature to expand on the usage of Solr Lucene?</w:t>
+        <w:t xml:space="preserve">Maybe add a reporting feature to expand on the usage of </w:t>
+      </w:r>
+      <w:proofErr w:type="spellStart"/>
+      <w:r>
+        <w:t>Solr</w:t>
+      </w:r>
+      <w:proofErr w:type="spellEnd"/>
+      <w:r>
+        <w:t xml:space="preserve"> </w:t>
+      </w:r>
+      <w:proofErr w:type="spellStart"/>
+      <w:r>
+        <w:t>Lucene</w:t>
+      </w:r>
+      <w:proofErr w:type="spellEnd"/>
+      <w:r>
+        <w:t>?</w:t>
       </w:r>
     </w:p>
     <w:p>
@@ -429,8 +544,13 @@
         </w:numPr>
       </w:pPr>
       <w:r>
-        <w:t>Store the entities in RavenDb</w:t>
-      </w:r>
+        <w:t xml:space="preserve">Store the entities in </w:t>
+      </w:r>
+      <w:proofErr w:type="spellStart"/>
+      <w:r>
+        <w:t>RavenDb</w:t>
+      </w:r>
+      <w:proofErr w:type="spellEnd"/>
     </w:p>
     <w:p>
       <w:pPr>
@@ -447,7 +567,23 @@
         </w:numPr>
       </w:pPr>
       <w:r>
-        <w:t>Grab some data from the api and push that into RavenDb – check it all still works</w:t>
+        <w:t xml:space="preserve">Grab some data from the </w:t>
+      </w:r>
+      <w:proofErr w:type="spellStart"/>
+      <w:r>
+        <w:t>api</w:t>
+      </w:r>
+      <w:proofErr w:type="spellEnd"/>
+      <w:r>
+        <w:t xml:space="preserve"> and push that into </w:t>
+      </w:r>
+      <w:proofErr w:type="spellStart"/>
+      <w:r>
+        <w:t>RavenDb</w:t>
+      </w:r>
+      <w:proofErr w:type="spellEnd"/>
+      <w:r>
+        <w:t xml:space="preserve"> – check it all still works</w:t>
       </w:r>
     </w:p>
     <w:sectPr>

</xml_diff>

<commit_message>
Added the artist handler and views with dummy data
</commit_message>
<xml_diff>
--- a/docs/OpenRastaSolrLucene.docx
+++ b/docs/OpenRastaSolrLucene.docx
@@ -7,42 +7,13 @@
         <w:pStyle w:val="Heading1"/>
       </w:pPr>
       <w:r>
-        <w:t xml:space="preserve">Open Rasta / </w:t>
-      </w:r>
-      <w:proofErr w:type="spellStart"/>
-      <w:r>
-        <w:t>Solr</w:t>
-      </w:r>
-      <w:proofErr w:type="spellEnd"/>
-      <w:r>
-        <w:t xml:space="preserve"> </w:t>
-      </w:r>
-      <w:proofErr w:type="spellStart"/>
-      <w:r>
-        <w:t>Lucene</w:t>
-      </w:r>
-      <w:proofErr w:type="spellEnd"/>
+        <w:t>Open Rasta / Solr Lucene</w:t>
+      </w:r>
     </w:p>
     <w:p/>
     <w:p>
       <w:r>
-        <w:t xml:space="preserve">Create a project using Open Rasta &amp; </w:t>
-      </w:r>
-      <w:proofErr w:type="spellStart"/>
-      <w:r>
-        <w:t>Solr</w:t>
-      </w:r>
-      <w:proofErr w:type="spellEnd"/>
-      <w:r>
-        <w:t xml:space="preserve"> </w:t>
-      </w:r>
-      <w:proofErr w:type="spellStart"/>
-      <w:r>
-        <w:t>Lucene</w:t>
-      </w:r>
-      <w:proofErr w:type="spellEnd"/>
-      <w:r>
-        <w:t xml:space="preserve"> as a prelude for my adventures at 7Digital. If there is a chance to incorporate messaging and service buses then go ahead with that too.</w:t>
+        <w:t>Create a project using Open Rasta &amp; Solr Lucene as a prelude for my adventures at 7Digital. If there is a chance to incorporate messaging and service buses then go ahead with that too.</w:t>
       </w:r>
     </w:p>
     <w:p/>
@@ -75,11 +46,9 @@
           <w:numId w:val="2"/>
         </w:numPr>
       </w:pPr>
-      <w:proofErr w:type="spellStart"/>
       <w:r>
         <w:t>Json</w:t>
       </w:r>
-      <w:proofErr w:type="spellEnd"/>
     </w:p>
     <w:p>
       <w:pPr>
@@ -120,21 +89,8 @@
         </w:numPr>
       </w:pPr>
       <w:r>
-        <w:t xml:space="preserve">Use </w:t>
-      </w:r>
-      <w:proofErr w:type="spellStart"/>
-      <w:r>
-        <w:t>RavenDb</w:t>
-      </w:r>
-      <w:proofErr w:type="spellEnd"/>
-      <w:r>
-        <w:t xml:space="preserve"> and query it with </w:t>
-      </w:r>
-      <w:proofErr w:type="spellStart"/>
-      <w:r>
-        <w:t>lucene</w:t>
-      </w:r>
-      <w:proofErr w:type="spellEnd"/>
+        <w:t>Use RavenDb and query it with lucene</w:t>
+      </w:r>
     </w:p>
     <w:p>
       <w:pPr>
@@ -150,15 +106,7 @@
         </w:numPr>
       </w:pPr>
       <w:r>
-        <w:t xml:space="preserve">Have a reporting section that can layer on some really complex </w:t>
-      </w:r>
-      <w:proofErr w:type="spellStart"/>
-      <w:r>
-        <w:t>lucene</w:t>
-      </w:r>
-      <w:proofErr w:type="spellEnd"/>
-      <w:r>
-        <w:t xml:space="preserve"> features</w:t>
+        <w:t>Have a reporting section that can layer on some really complex lucene features</w:t>
       </w:r>
     </w:p>
     <w:p>
@@ -203,11 +151,9 @@
           <w:numId w:val="2"/>
         </w:numPr>
       </w:pPr>
-      <w:proofErr w:type="spellStart"/>
       <w:r>
         <w:t>Etags</w:t>
       </w:r>
-      <w:proofErr w:type="spellEnd"/>
     </w:p>
     <w:p>
       <w:pPr>
@@ -218,23 +164,7 @@
         </w:numPr>
       </w:pPr>
       <w:r>
-        <w:t xml:space="preserve">Use header values and </w:t>
-      </w:r>
-      <w:proofErr w:type="spellStart"/>
-      <w:r>
-        <w:t>url</w:t>
-      </w:r>
-      <w:proofErr w:type="spellEnd"/>
-      <w:r>
-        <w:t xml:space="preserve"> to </w:t>
-      </w:r>
-      <w:proofErr w:type="spellStart"/>
-      <w:r>
-        <w:t>determin</w:t>
-      </w:r>
-      <w:proofErr w:type="spellEnd"/>
-      <w:r>
-        <w:t xml:space="preserve"> content type</w:t>
+        <w:t>Use header values and url to determin content type</w:t>
       </w:r>
     </w:p>
     <w:p>
@@ -268,15 +198,7 @@
         </w:numPr>
       </w:pPr>
       <w:r>
-        <w:t xml:space="preserve">Do a </w:t>
-      </w:r>
-      <w:proofErr w:type="spellStart"/>
-      <w:r>
-        <w:t>StackOverflow</w:t>
-      </w:r>
-      <w:proofErr w:type="spellEnd"/>
-      <w:r>
-        <w:t xml:space="preserve"> clone – use their API</w:t>
+        <w:t>Do a StackOverflow clone – use their API</w:t>
       </w:r>
     </w:p>
     <w:p>
@@ -389,15 +311,7 @@
         </w:numPr>
       </w:pPr>
       <w:r>
-        <w:t xml:space="preserve">Multiple </w:t>
-      </w:r>
-      <w:proofErr w:type="spellStart"/>
-      <w:r>
-        <w:t>multiple</w:t>
-      </w:r>
-      <w:proofErr w:type="spellEnd"/>
-      <w:r>
-        <w:t xml:space="preserve"> content types</w:t>
+        <w:t>Multiple multiple content types</w:t>
       </w:r>
       <w:r>
         <w:t xml:space="preserve"> – read scenarios</w:t>
@@ -434,16 +348,11 @@
         </w:numPr>
       </w:pPr>
       <w:r>
-        <w:t xml:space="preserve">Use features that enable Hyperlinking – particularly between </w:t>
-      </w:r>
-      <w:proofErr w:type="spellStart"/>
-      <w:r>
-        <w:t>resources</w:t>
+        <w:t>Use features that enable Hyperlinking – particularly between resources</w:t>
       </w:r>
       <w:r>
         <w:t>d</w:t>
       </w:r>
-      <w:proofErr w:type="spellEnd"/>
     </w:p>
     <w:p>
       <w:pPr>
@@ -465,14 +374,23 @@
           <w:numId w:val="3"/>
         </w:numPr>
       </w:pPr>
-      <w:proofErr w:type="gramStart"/>
-      <w:r>
-        <w:t>WADL ??</w:t>
-      </w:r>
-      <w:proofErr w:type="gramEnd"/>
-      <w:r>
-        <w:t xml:space="preserve"> (Check book to see what they do)</w:t>
-      </w:r>
+      <w:r>
+        <w:t>WADL ?? (Check book to see what they do)</w:t>
+      </w:r>
+    </w:p>
+    <w:p>
+      <w:pPr>
+        <w:pStyle w:val="ListParagraph"/>
+        <w:numPr>
+          <w:ilvl w:val="1"/>
+          <w:numId w:val="3"/>
+        </w:numPr>
+      </w:pPr>
+      <w:r>
+        <w:t>Paged resources</w:t>
+      </w:r>
+      <w:bookmarkStart w:id="0" w:name="_GoBack"/>
+      <w:bookmarkEnd w:id="0"/>
     </w:p>
     <w:p/>
     <w:p>
@@ -483,13 +401,8 @@
         <w:t xml:space="preserve">Phase 3 – </w:t>
       </w:r>
       <w:r>
-        <w:t xml:space="preserve">Enter </w:t>
-      </w:r>
-      <w:proofErr w:type="spellStart"/>
-      <w:r>
-        <w:t>Lucene</w:t>
-      </w:r>
-      <w:proofErr w:type="spellEnd"/>
+        <w:t>Enter Lucene</w:t>
+      </w:r>
     </w:p>
     <w:p>
       <w:pPr>
@@ -500,13 +413,8 @@
         </w:numPr>
       </w:pPr>
       <w:r>
-        <w:t xml:space="preserve">Allow filtering on entities – facilitated in the back end by </w:t>
-      </w:r>
-      <w:proofErr w:type="spellStart"/>
-      <w:r>
-        <w:t>Lucen</w:t>
-      </w:r>
-      <w:proofErr w:type="spellEnd"/>
+        <w:t>Allow filtering on entities – facilitated in the back end by Lucen</w:t>
+      </w:r>
     </w:p>
     <w:p>
       <w:pPr>
@@ -522,23 +430,7 @@
         </w:numPr>
       </w:pPr>
       <w:r>
-        <w:t xml:space="preserve">Maybe add a reporting feature to expand on the usage of </w:t>
-      </w:r>
-      <w:proofErr w:type="spellStart"/>
-      <w:r>
-        <w:t>Solr</w:t>
-      </w:r>
-      <w:proofErr w:type="spellEnd"/>
-      <w:r>
-        <w:t xml:space="preserve"> </w:t>
-      </w:r>
-      <w:proofErr w:type="spellStart"/>
-      <w:r>
-        <w:t>Lucene</w:t>
-      </w:r>
-      <w:proofErr w:type="spellEnd"/>
-      <w:r>
-        <w:t>?</w:t>
+        <w:t>Maybe add a reporting feature to expand on the usage of Solr Lucene?</w:t>
       </w:r>
     </w:p>
     <w:p>
@@ -619,14 +511,6 @@
     </w:p>
     <w:p>
       <w:pPr>
-        <w:pStyle w:val="ListParagraph"/>
-      </w:pPr>
-      <w:bookmarkStart w:id="0" w:name="_GoBack"/>
-      <w:bookmarkEnd w:id="0"/>
-    </w:p>
-    <w:p/>
-    <w:p>
-      <w:pPr>
         <w:pStyle w:val="Heading3"/>
       </w:pPr>
       <w:r>
@@ -702,23 +586,7 @@
         </w:numPr>
       </w:pPr>
       <w:r>
-        <w:t xml:space="preserve">Grab some data from the </w:t>
-      </w:r>
-      <w:proofErr w:type="spellStart"/>
-      <w:r>
-        <w:t>api</w:t>
-      </w:r>
-      <w:proofErr w:type="spellEnd"/>
-      <w:r>
-        <w:t xml:space="preserve"> and push that into </w:t>
-      </w:r>
-      <w:proofErr w:type="spellStart"/>
-      <w:r>
-        <w:t>RavenDb</w:t>
-      </w:r>
-      <w:proofErr w:type="spellEnd"/>
-      <w:r>
-        <w:t xml:space="preserve"> – check it all still works</w:t>
+        <w:t>Grab some data from the api and push that into RavenDb – check it all still works</w:t>
       </w:r>
     </w:p>
     <w:p>

</xml_diff>

<commit_message>
Added release handler and basic logic
</commit_message>
<xml_diff>
--- a/docs/OpenRastaSolrLucene.docx
+++ b/docs/OpenRastaSolrLucene.docx
@@ -7,13 +7,42 @@
         <w:pStyle w:val="Heading1"/>
       </w:pPr>
       <w:r>
-        <w:t>Open Rasta / Solr Lucene</w:t>
-      </w:r>
+        <w:t xml:space="preserve">Open Rasta / </w:t>
+      </w:r>
+      <w:proofErr w:type="spellStart"/>
+      <w:r>
+        <w:t>Solr</w:t>
+      </w:r>
+      <w:proofErr w:type="spellEnd"/>
+      <w:r>
+        <w:t xml:space="preserve"> </w:t>
+      </w:r>
+      <w:proofErr w:type="spellStart"/>
+      <w:r>
+        <w:t>Lucene</w:t>
+      </w:r>
+      <w:proofErr w:type="spellEnd"/>
     </w:p>
     <w:p/>
     <w:p>
       <w:r>
-        <w:t>Create a project using Open Rasta &amp; Solr Lucene as a prelude for my adventures at 7Digital. If there is a chance to incorporate messaging and service buses then go ahead with that too.</w:t>
+        <w:t xml:space="preserve">Create a project using Open Rasta &amp; </w:t>
+      </w:r>
+      <w:proofErr w:type="spellStart"/>
+      <w:r>
+        <w:t>Solr</w:t>
+      </w:r>
+      <w:proofErr w:type="spellEnd"/>
+      <w:r>
+        <w:t xml:space="preserve"> </w:t>
+      </w:r>
+      <w:proofErr w:type="spellStart"/>
+      <w:r>
+        <w:t>Lucene</w:t>
+      </w:r>
+      <w:proofErr w:type="spellEnd"/>
+      <w:r>
+        <w:t xml:space="preserve"> as a prelude for my adventures at 7Digital. If there is a chance to incorporate messaging and service buses then go ahead with that too.</w:t>
       </w:r>
     </w:p>
     <w:p/>
@@ -46,9 +75,11 @@
           <w:numId w:val="2"/>
         </w:numPr>
       </w:pPr>
+      <w:proofErr w:type="spellStart"/>
       <w:r>
         <w:t>Json</w:t>
       </w:r>
+      <w:proofErr w:type="spellEnd"/>
     </w:p>
     <w:p>
       <w:pPr>
@@ -89,8 +120,21 @@
         </w:numPr>
       </w:pPr>
       <w:r>
-        <w:t>Use RavenDb and query it with lucene</w:t>
-      </w:r>
+        <w:t xml:space="preserve">Use </w:t>
+      </w:r>
+      <w:proofErr w:type="spellStart"/>
+      <w:r>
+        <w:t>RavenDb</w:t>
+      </w:r>
+      <w:proofErr w:type="spellEnd"/>
+      <w:r>
+        <w:t xml:space="preserve"> and query it with </w:t>
+      </w:r>
+      <w:proofErr w:type="spellStart"/>
+      <w:r>
+        <w:t>lucene</w:t>
+      </w:r>
+      <w:proofErr w:type="spellEnd"/>
     </w:p>
     <w:p>
       <w:pPr>
@@ -106,7 +150,15 @@
         </w:numPr>
       </w:pPr>
       <w:r>
-        <w:t>Have a reporting section that can layer on some really complex lucene features</w:t>
+        <w:t xml:space="preserve">Have a reporting section that can layer on some really complex </w:t>
+      </w:r>
+      <w:proofErr w:type="spellStart"/>
+      <w:r>
+        <w:t>lucene</w:t>
+      </w:r>
+      <w:proofErr w:type="spellEnd"/>
+      <w:r>
+        <w:t xml:space="preserve"> features</w:t>
       </w:r>
     </w:p>
     <w:p>
@@ -151,9 +203,11 @@
           <w:numId w:val="2"/>
         </w:numPr>
       </w:pPr>
+      <w:proofErr w:type="spellStart"/>
       <w:r>
         <w:t>Etags</w:t>
       </w:r>
+      <w:proofErr w:type="spellEnd"/>
     </w:p>
     <w:p>
       <w:pPr>
@@ -164,7 +218,23 @@
         </w:numPr>
       </w:pPr>
       <w:r>
-        <w:t>Use header values and url to determin content type</w:t>
+        <w:t xml:space="preserve">Use header values and </w:t>
+      </w:r>
+      <w:proofErr w:type="spellStart"/>
+      <w:r>
+        <w:t>url</w:t>
+      </w:r>
+      <w:proofErr w:type="spellEnd"/>
+      <w:r>
+        <w:t xml:space="preserve"> to </w:t>
+      </w:r>
+      <w:proofErr w:type="spellStart"/>
+      <w:r>
+        <w:t>determin</w:t>
+      </w:r>
+      <w:proofErr w:type="spellEnd"/>
+      <w:r>
+        <w:t xml:space="preserve"> content type</w:t>
       </w:r>
     </w:p>
     <w:p>
@@ -198,7 +268,15 @@
         </w:numPr>
       </w:pPr>
       <w:r>
-        <w:t>Do a StackOverflow clone – use their API</w:t>
+        <w:t xml:space="preserve">Do a </w:t>
+      </w:r>
+      <w:proofErr w:type="spellStart"/>
+      <w:r>
+        <w:t>StackOverflow</w:t>
+      </w:r>
+      <w:proofErr w:type="spellEnd"/>
+      <w:r>
+        <w:t xml:space="preserve"> clone – use their API</w:t>
       </w:r>
     </w:p>
     <w:p>
@@ -259,8 +337,14 @@
           <w:ilvl w:val="0"/>
           <w:numId w:val="3"/>
         </w:numPr>
-      </w:pPr>
-      <w:r>
+        <w:rPr>
+          <w:color w:val="FF0000"/>
+        </w:rPr>
+      </w:pPr>
+      <w:r>
+        <w:rPr>
+          <w:color w:val="FF0000"/>
+        </w:rPr>
         <w:t>Create a simple read-only system that gets records from 7Digital and displays them as html</w:t>
       </w:r>
     </w:p>
@@ -311,7 +395,15 @@
         </w:numPr>
       </w:pPr>
       <w:r>
-        <w:t>Multiple multiple content types</w:t>
+        <w:t xml:space="preserve">Multiple </w:t>
+      </w:r>
+      <w:proofErr w:type="spellStart"/>
+      <w:r>
+        <w:t>multiple</w:t>
+      </w:r>
+      <w:proofErr w:type="spellEnd"/>
+      <w:r>
+        <w:t xml:space="preserve"> content types</w:t>
       </w:r>
       <w:r>
         <w:t xml:space="preserve"> – read scenarios</w:t>
@@ -348,11 +440,16 @@
         </w:numPr>
       </w:pPr>
       <w:r>
-        <w:t>Use features that enable Hyperlinking – particularly between resources</w:t>
+        <w:t xml:space="preserve">Use features that enable Hyperlinking – particularly between </w:t>
+      </w:r>
+      <w:proofErr w:type="spellStart"/>
+      <w:r>
+        <w:t>resources</w:t>
       </w:r>
       <w:r>
         <w:t>d</w:t>
       </w:r>
+      <w:proofErr w:type="spellEnd"/>
     </w:p>
     <w:p>
       <w:pPr>
@@ -374,8 +471,13 @@
           <w:numId w:val="3"/>
         </w:numPr>
       </w:pPr>
-      <w:r>
-        <w:t>WADL ?? (Check book to see what they do)</w:t>
+      <w:proofErr w:type="gramStart"/>
+      <w:r>
+        <w:t>WADL ??</w:t>
+      </w:r>
+      <w:proofErr w:type="gramEnd"/>
+      <w:r>
+        <w:t xml:space="preserve"> (Check book to see what they do)</w:t>
       </w:r>
     </w:p>
     <w:p>
@@ -389,8 +491,6 @@
       <w:r>
         <w:t>Paged resources</w:t>
       </w:r>
-      <w:bookmarkStart w:id="0" w:name="_GoBack"/>
-      <w:bookmarkEnd w:id="0"/>
     </w:p>
     <w:p/>
     <w:p>
@@ -401,8 +501,13 @@
         <w:t xml:space="preserve">Phase 3 – </w:t>
       </w:r>
       <w:r>
-        <w:t>Enter Lucene</w:t>
-      </w:r>
+        <w:t xml:space="preserve">Enter </w:t>
+      </w:r>
+      <w:proofErr w:type="spellStart"/>
+      <w:r>
+        <w:t>Lucene</w:t>
+      </w:r>
+      <w:proofErr w:type="spellEnd"/>
     </w:p>
     <w:p>
       <w:pPr>
@@ -413,8 +518,13 @@
         </w:numPr>
       </w:pPr>
       <w:r>
-        <w:t>Allow filtering on entities – facilitated in the back end by Lucen</w:t>
-      </w:r>
+        <w:t xml:space="preserve">Allow filtering on entities – facilitated in the back end by </w:t>
+      </w:r>
+      <w:proofErr w:type="spellStart"/>
+      <w:r>
+        <w:t>Lucen</w:t>
+      </w:r>
+      <w:proofErr w:type="spellEnd"/>
     </w:p>
     <w:p>
       <w:pPr>
@@ -430,7 +540,23 @@
         </w:numPr>
       </w:pPr>
       <w:r>
-        <w:t>Maybe add a reporting feature to expand on the usage of Solr Lucene?</w:t>
+        <w:t xml:space="preserve">Maybe add a reporting feature to expand on the usage of </w:t>
+      </w:r>
+      <w:proofErr w:type="spellStart"/>
+      <w:r>
+        <w:t>Solr</w:t>
+      </w:r>
+      <w:proofErr w:type="spellEnd"/>
+      <w:r>
+        <w:t xml:space="preserve"> </w:t>
+      </w:r>
+      <w:proofErr w:type="spellStart"/>
+      <w:r>
+        <w:t>Lucene</w:t>
+      </w:r>
+      <w:proofErr w:type="spellEnd"/>
+      <w:r>
+        <w:t>?</w:t>
       </w:r>
     </w:p>
     <w:p>
@@ -511,6 +637,18 @@
     </w:p>
     <w:p>
       <w:pPr>
+        <w:pStyle w:val="ListParagraph"/>
+        <w:numPr>
+          <w:ilvl w:val="1"/>
+          <w:numId w:val="3"/>
+        </w:numPr>
+      </w:pPr>
+      <w:r>
+        <w:t>Authentication</w:t>
+      </w:r>
+    </w:p>
+    <w:p>
+      <w:pPr>
         <w:pStyle w:val="Heading3"/>
       </w:pPr>
       <w:r>
@@ -586,13 +724,171 @@
         </w:numPr>
       </w:pPr>
       <w:r>
-        <w:t>Grab some data from the api and push that into RavenDb – check it all still works</w:t>
-      </w:r>
-    </w:p>
-    <w:p>
-      <w:pPr>
-        <w:pStyle w:val="ListParagraph"/>
-      </w:pPr>
+        <w:t xml:space="preserve">Grab some data from the </w:t>
+      </w:r>
+      <w:proofErr w:type="spellStart"/>
+      <w:r>
+        <w:t>api</w:t>
+      </w:r>
+      <w:proofErr w:type="spellEnd"/>
+      <w:r>
+        <w:t xml:space="preserve"> and push that into </w:t>
+      </w:r>
+      <w:proofErr w:type="spellStart"/>
+      <w:r>
+        <w:t>RavenDb</w:t>
+      </w:r>
+      <w:proofErr w:type="spellEnd"/>
+      <w:r>
+        <w:t xml:space="preserve"> – check it all still works</w:t>
+      </w:r>
+    </w:p>
+    <w:p/>
+    <w:p>
+      <w:pPr>
+        <w:pStyle w:val="Heading2"/>
+      </w:pPr>
+      <w:r>
+        <w:t>Phase 2</w:t>
+      </w:r>
+    </w:p>
+    <w:p>
+      <w:pPr>
+        <w:rPr>
+          <w:b/>
+        </w:rPr>
+      </w:pPr>
+      <w:r>
+        <w:rPr>
+          <w:b/>
+        </w:rPr>
+        <w:br/>
+        <w:t>Human Web</w:t>
+      </w:r>
+    </w:p>
+    <w:p>
+      <w:pPr>
+        <w:pStyle w:val="ListParagraph"/>
+        <w:numPr>
+          <w:ilvl w:val="0"/>
+          <w:numId w:val="8"/>
+        </w:numPr>
+      </w:pPr>
+      <w:r>
+        <w:t>Allow releases to be created for existing artists and existing albums</w:t>
+      </w:r>
+    </w:p>
+    <w:p>
+      <w:pPr>
+        <w:pStyle w:val="ListParagraph"/>
+        <w:numPr>
+          <w:ilvl w:val="1"/>
+          <w:numId w:val="8"/>
+        </w:numPr>
+      </w:pPr>
+      <w:r>
+        <w:t>List of available options in a drop down – if not ridiculously slow</w:t>
+      </w:r>
+    </w:p>
+    <w:p>
+      <w:pPr>
+        <w:pStyle w:val="ListParagraph"/>
+        <w:numPr>
+          <w:ilvl w:val="1"/>
+          <w:numId w:val="8"/>
+        </w:numPr>
+      </w:pPr>
+      <w:r>
+        <w:t>Overloaded post</w:t>
+      </w:r>
+    </w:p>
+    <w:p>
+      <w:pPr>
+        <w:pStyle w:val="ListParagraph"/>
+      </w:pPr>
+    </w:p>
+    <w:p>
+      <w:pPr>
+        <w:pStyle w:val="ListParagraph"/>
+        <w:numPr>
+          <w:ilvl w:val="0"/>
+          <w:numId w:val="8"/>
+        </w:numPr>
+      </w:pPr>
+      <w:r>
+        <w:lastRenderedPageBreak/>
+        <w:t>Add a page showing the details for a single release</w:t>
+      </w:r>
+    </w:p>
+    <w:p>
+      <w:pPr>
+        <w:pStyle w:val="ListParagraph"/>
+      </w:pPr>
+    </w:p>
+    <w:p>
+      <w:pPr>
+        <w:pStyle w:val="ListParagraph"/>
+        <w:numPr>
+          <w:ilvl w:val="0"/>
+          <w:numId w:val="8"/>
+        </w:numPr>
+      </w:pPr>
+      <w:r>
+        <w:t>Allow releases to be deleted</w:t>
+      </w:r>
+    </w:p>
+    <w:p>
+      <w:pPr>
+        <w:pStyle w:val="ListParagraph"/>
+      </w:pPr>
+    </w:p>
+    <w:p>
+      <w:pPr>
+        <w:pStyle w:val="ListParagraph"/>
+        <w:numPr>
+          <w:ilvl w:val="1"/>
+          <w:numId w:val="8"/>
+        </w:numPr>
+      </w:pPr>
+      <w:r>
+        <w:t>Delete method</w:t>
+      </w:r>
+    </w:p>
+    <w:p>
+      <w:pPr>
+        <w:pStyle w:val="ListParagraph"/>
+      </w:pPr>
+    </w:p>
+    <w:p>
+      <w:pPr>
+        <w:pStyle w:val="ListParagraph"/>
+        <w:numPr>
+          <w:ilvl w:val="0"/>
+          <w:numId w:val="8"/>
+        </w:numPr>
+      </w:pPr>
+      <w:r>
+        <w:t>Allow releases to be updated</w:t>
+      </w:r>
+    </w:p>
+    <w:p>
+      <w:pPr>
+        <w:pStyle w:val="ListParagraph"/>
+        <w:numPr>
+          <w:ilvl w:val="1"/>
+          <w:numId w:val="8"/>
+        </w:numPr>
+      </w:pPr>
+      <w:r>
+        <w:t>Overloaded post</w:t>
+      </w:r>
+    </w:p>
+    <w:p>
+      <w:pPr>
+        <w:pStyle w:val="ListParagraph"/>
+      </w:pPr>
+      <w:bookmarkStart w:id="0" w:name="_GoBack"/>
+      <w:bookmarkEnd w:id="0"/>
     </w:p>
     <w:sectPr>
       <w:pgSz w:w="11906" w:h="16838"/>
@@ -1123,6 +1419,92 @@
     </w:lvl>
   </w:abstractNum>
   <w:abstractNum w:abstractNumId="6">
+    <w:nsid w:val="64B0079B"/>
+    <w:multiLevelType w:val="hybridMultilevel"/>
+    <w:tmpl w:val="09E87080"/>
+    <w:lvl w:ilvl="0" w:tplc="0809000F">
+      <w:start w:val="1"/>
+      <w:numFmt w:val="decimal"/>
+      <w:lvlText w:val="%1."/>
+      <w:lvlJc w:val="left"/>
+      <w:pPr>
+        <w:ind w:left="720" w:hanging="360"/>
+      </w:pPr>
+    </w:lvl>
+    <w:lvl w:ilvl="1" w:tplc="08090019" w:tentative="1">
+      <w:start w:val="1"/>
+      <w:numFmt w:val="lowerLetter"/>
+      <w:lvlText w:val="%2."/>
+      <w:lvlJc w:val="left"/>
+      <w:pPr>
+        <w:ind w:left="1440" w:hanging="360"/>
+      </w:pPr>
+    </w:lvl>
+    <w:lvl w:ilvl="2" w:tplc="0809001B" w:tentative="1">
+      <w:start w:val="1"/>
+      <w:numFmt w:val="lowerRoman"/>
+      <w:lvlText w:val="%3."/>
+      <w:lvlJc w:val="right"/>
+      <w:pPr>
+        <w:ind w:left="2160" w:hanging="180"/>
+      </w:pPr>
+    </w:lvl>
+    <w:lvl w:ilvl="3" w:tplc="0809000F" w:tentative="1">
+      <w:start w:val="1"/>
+      <w:numFmt w:val="decimal"/>
+      <w:lvlText w:val="%4."/>
+      <w:lvlJc w:val="left"/>
+      <w:pPr>
+        <w:ind w:left="2880" w:hanging="360"/>
+      </w:pPr>
+    </w:lvl>
+    <w:lvl w:ilvl="4" w:tplc="08090019" w:tentative="1">
+      <w:start w:val="1"/>
+      <w:numFmt w:val="lowerLetter"/>
+      <w:lvlText w:val="%5."/>
+      <w:lvlJc w:val="left"/>
+      <w:pPr>
+        <w:ind w:left="3600" w:hanging="360"/>
+      </w:pPr>
+    </w:lvl>
+    <w:lvl w:ilvl="5" w:tplc="0809001B" w:tentative="1">
+      <w:start w:val="1"/>
+      <w:numFmt w:val="lowerRoman"/>
+      <w:lvlText w:val="%6."/>
+      <w:lvlJc w:val="right"/>
+      <w:pPr>
+        <w:ind w:left="4320" w:hanging="180"/>
+      </w:pPr>
+    </w:lvl>
+    <w:lvl w:ilvl="6" w:tplc="0809000F" w:tentative="1">
+      <w:start w:val="1"/>
+      <w:numFmt w:val="decimal"/>
+      <w:lvlText w:val="%7."/>
+      <w:lvlJc w:val="left"/>
+      <w:pPr>
+        <w:ind w:left="5040" w:hanging="360"/>
+      </w:pPr>
+    </w:lvl>
+    <w:lvl w:ilvl="7" w:tplc="08090019" w:tentative="1">
+      <w:start w:val="1"/>
+      <w:numFmt w:val="lowerLetter"/>
+      <w:lvlText w:val="%8."/>
+      <w:lvlJc w:val="left"/>
+      <w:pPr>
+        <w:ind w:left="5760" w:hanging="360"/>
+      </w:pPr>
+    </w:lvl>
+    <w:lvl w:ilvl="8" w:tplc="0809001B" w:tentative="1">
+      <w:start w:val="1"/>
+      <w:numFmt w:val="lowerRoman"/>
+      <w:lvlText w:val="%9."/>
+      <w:lvlJc w:val="right"/>
+      <w:pPr>
+        <w:ind w:left="6480" w:hanging="180"/>
+      </w:pPr>
+    </w:lvl>
+  </w:abstractNum>
+  <w:abstractNum w:abstractNumId="7">
     <w:nsid w:val="6C4A148E"/>
     <w:multiLevelType w:val="hybridMultilevel"/>
     <w:tmpl w:val="84D41B12"/>
@@ -1208,8 +1590,94 @@
       </w:pPr>
     </w:lvl>
   </w:abstractNum>
+  <w:abstractNum w:abstractNumId="8">
+    <w:nsid w:val="7B7C09E0"/>
+    <w:multiLevelType w:val="hybridMultilevel"/>
+    <w:tmpl w:val="27AAE976"/>
+    <w:lvl w:ilvl="0" w:tplc="0809000F">
+      <w:start w:val="1"/>
+      <w:numFmt w:val="decimal"/>
+      <w:lvlText w:val="%1."/>
+      <w:lvlJc w:val="left"/>
+      <w:pPr>
+        <w:ind w:left="720" w:hanging="360"/>
+      </w:pPr>
+    </w:lvl>
+    <w:lvl w:ilvl="1" w:tplc="08090019">
+      <w:start w:val="1"/>
+      <w:numFmt w:val="lowerLetter"/>
+      <w:lvlText w:val="%2."/>
+      <w:lvlJc w:val="left"/>
+      <w:pPr>
+        <w:ind w:left="1440" w:hanging="360"/>
+      </w:pPr>
+    </w:lvl>
+    <w:lvl w:ilvl="2" w:tplc="0809001B" w:tentative="1">
+      <w:start w:val="1"/>
+      <w:numFmt w:val="lowerRoman"/>
+      <w:lvlText w:val="%3."/>
+      <w:lvlJc w:val="right"/>
+      <w:pPr>
+        <w:ind w:left="2160" w:hanging="180"/>
+      </w:pPr>
+    </w:lvl>
+    <w:lvl w:ilvl="3" w:tplc="0809000F" w:tentative="1">
+      <w:start w:val="1"/>
+      <w:numFmt w:val="decimal"/>
+      <w:lvlText w:val="%4."/>
+      <w:lvlJc w:val="left"/>
+      <w:pPr>
+        <w:ind w:left="2880" w:hanging="360"/>
+      </w:pPr>
+    </w:lvl>
+    <w:lvl w:ilvl="4" w:tplc="08090019" w:tentative="1">
+      <w:start w:val="1"/>
+      <w:numFmt w:val="lowerLetter"/>
+      <w:lvlText w:val="%5."/>
+      <w:lvlJc w:val="left"/>
+      <w:pPr>
+        <w:ind w:left="3600" w:hanging="360"/>
+      </w:pPr>
+    </w:lvl>
+    <w:lvl w:ilvl="5" w:tplc="0809001B" w:tentative="1">
+      <w:start w:val="1"/>
+      <w:numFmt w:val="lowerRoman"/>
+      <w:lvlText w:val="%6."/>
+      <w:lvlJc w:val="right"/>
+      <w:pPr>
+        <w:ind w:left="4320" w:hanging="180"/>
+      </w:pPr>
+    </w:lvl>
+    <w:lvl w:ilvl="6" w:tplc="0809000F" w:tentative="1">
+      <w:start w:val="1"/>
+      <w:numFmt w:val="decimal"/>
+      <w:lvlText w:val="%7."/>
+      <w:lvlJc w:val="left"/>
+      <w:pPr>
+        <w:ind w:left="5040" w:hanging="360"/>
+      </w:pPr>
+    </w:lvl>
+    <w:lvl w:ilvl="7" w:tplc="08090019" w:tentative="1">
+      <w:start w:val="1"/>
+      <w:numFmt w:val="lowerLetter"/>
+      <w:lvlText w:val="%8."/>
+      <w:lvlJc w:val="left"/>
+      <w:pPr>
+        <w:ind w:left="5760" w:hanging="360"/>
+      </w:pPr>
+    </w:lvl>
+    <w:lvl w:ilvl="8" w:tplc="0809001B" w:tentative="1">
+      <w:start w:val="1"/>
+      <w:numFmt w:val="lowerRoman"/>
+      <w:lvlText w:val="%9."/>
+      <w:lvlJc w:val="right"/>
+      <w:pPr>
+        <w:ind w:left="6480" w:hanging="180"/>
+      </w:pPr>
+    </w:lvl>
+  </w:abstractNum>
   <w:num w:numId="1">
-    <w:abstractNumId w:val="6"/>
+    <w:abstractNumId w:val="7"/>
   </w:num>
   <w:num w:numId="2">
     <w:abstractNumId w:val="3"/>
@@ -1228,6 +1696,12 @@
   </w:num>
   <w:num w:numId="7">
     <w:abstractNumId w:val="1"/>
+  </w:num>
+  <w:num w:numId="8">
+    <w:abstractNumId w:val="8"/>
+  </w:num>
+  <w:num w:numId="9">
+    <w:abstractNumId w:val="6"/>
   </w:num>
 </w:numbering>
 </file>

</xml_diff>

<commit_message>
Add view for release with some code tweaks to enable
</commit_message>
<xml_diff>
--- a/docs/OpenRastaSolrLucene.docx
+++ b/docs/OpenRastaSolrLucene.docx
@@ -7,42 +7,13 @@
         <w:pStyle w:val="Heading1"/>
       </w:pPr>
       <w:r>
-        <w:t xml:space="preserve">Open Rasta / </w:t>
-      </w:r>
-      <w:proofErr w:type="spellStart"/>
-      <w:r>
-        <w:t>Solr</w:t>
-      </w:r>
-      <w:proofErr w:type="spellEnd"/>
-      <w:r>
-        <w:t xml:space="preserve"> </w:t>
-      </w:r>
-      <w:proofErr w:type="spellStart"/>
-      <w:r>
-        <w:t>Lucene</w:t>
-      </w:r>
-      <w:proofErr w:type="spellEnd"/>
+        <w:t>Open Rasta / Solr Lucene</w:t>
+      </w:r>
     </w:p>
     <w:p/>
     <w:p>
       <w:r>
-        <w:t xml:space="preserve">Create a project using Open Rasta &amp; </w:t>
-      </w:r>
-      <w:proofErr w:type="spellStart"/>
-      <w:r>
-        <w:t>Solr</w:t>
-      </w:r>
-      <w:proofErr w:type="spellEnd"/>
-      <w:r>
-        <w:t xml:space="preserve"> </w:t>
-      </w:r>
-      <w:proofErr w:type="spellStart"/>
-      <w:r>
-        <w:t>Lucene</w:t>
-      </w:r>
-      <w:proofErr w:type="spellEnd"/>
-      <w:r>
-        <w:t xml:space="preserve"> as a prelude for my adventures at 7Digital. If there is a chance to incorporate messaging and service buses then go ahead with that too.</w:t>
+        <w:t>Create a project using Open Rasta &amp; Solr Lucene as a prelude for my adventures at 7Digital. If there is a chance to incorporate messaging and service buses then go ahead with that too.</w:t>
       </w:r>
     </w:p>
     <w:p/>
@@ -75,11 +46,9 @@
           <w:numId w:val="2"/>
         </w:numPr>
       </w:pPr>
-      <w:proofErr w:type="spellStart"/>
       <w:r>
         <w:t>Json</w:t>
       </w:r>
-      <w:proofErr w:type="spellEnd"/>
     </w:p>
     <w:p>
       <w:pPr>
@@ -120,21 +89,8 @@
         </w:numPr>
       </w:pPr>
       <w:r>
-        <w:t xml:space="preserve">Use </w:t>
-      </w:r>
-      <w:proofErr w:type="spellStart"/>
-      <w:r>
-        <w:t>RavenDb</w:t>
-      </w:r>
-      <w:proofErr w:type="spellEnd"/>
-      <w:r>
-        <w:t xml:space="preserve"> and query it with </w:t>
-      </w:r>
-      <w:proofErr w:type="spellStart"/>
-      <w:r>
-        <w:t>lucene</w:t>
-      </w:r>
-      <w:proofErr w:type="spellEnd"/>
+        <w:t>Use RavenDb and query it with lucene</w:t>
+      </w:r>
     </w:p>
     <w:p>
       <w:pPr>
@@ -150,15 +106,7 @@
         </w:numPr>
       </w:pPr>
       <w:r>
-        <w:t xml:space="preserve">Have a reporting section that can layer on some really complex </w:t>
-      </w:r>
-      <w:proofErr w:type="spellStart"/>
-      <w:r>
-        <w:t>lucene</w:t>
-      </w:r>
-      <w:proofErr w:type="spellEnd"/>
-      <w:r>
-        <w:t xml:space="preserve"> features</w:t>
+        <w:t>Have a reporting section that can layer on some really complex lucene features</w:t>
       </w:r>
     </w:p>
     <w:p>
@@ -203,11 +151,9 @@
           <w:numId w:val="2"/>
         </w:numPr>
       </w:pPr>
-      <w:proofErr w:type="spellStart"/>
       <w:r>
         <w:t>Etags</w:t>
       </w:r>
-      <w:proofErr w:type="spellEnd"/>
     </w:p>
     <w:p>
       <w:pPr>
@@ -218,23 +164,7 @@
         </w:numPr>
       </w:pPr>
       <w:r>
-        <w:t xml:space="preserve">Use header values and </w:t>
-      </w:r>
-      <w:proofErr w:type="spellStart"/>
-      <w:r>
-        <w:t>url</w:t>
-      </w:r>
-      <w:proofErr w:type="spellEnd"/>
-      <w:r>
-        <w:t xml:space="preserve"> to </w:t>
-      </w:r>
-      <w:proofErr w:type="spellStart"/>
-      <w:r>
-        <w:t>determin</w:t>
-      </w:r>
-      <w:proofErr w:type="spellEnd"/>
-      <w:r>
-        <w:t xml:space="preserve"> content type</w:t>
+        <w:t>Use header values and url to determin content type</w:t>
       </w:r>
     </w:p>
     <w:p>
@@ -268,15 +198,7 @@
         </w:numPr>
       </w:pPr>
       <w:r>
-        <w:t xml:space="preserve">Do a </w:t>
-      </w:r>
-      <w:proofErr w:type="spellStart"/>
-      <w:r>
-        <w:t>StackOverflow</w:t>
-      </w:r>
-      <w:proofErr w:type="spellEnd"/>
-      <w:r>
-        <w:t xml:space="preserve"> clone – use their API</w:t>
+        <w:t>Do a StackOverflow clone – use their API</w:t>
       </w:r>
     </w:p>
     <w:p>
@@ -395,15 +317,7 @@
         </w:numPr>
       </w:pPr>
       <w:r>
-        <w:t xml:space="preserve">Multiple </w:t>
-      </w:r>
-      <w:proofErr w:type="spellStart"/>
-      <w:r>
-        <w:t>multiple</w:t>
-      </w:r>
-      <w:proofErr w:type="spellEnd"/>
-      <w:r>
-        <w:t xml:space="preserve"> content types</w:t>
+        <w:t>Multiple multiple content types</w:t>
       </w:r>
       <w:r>
         <w:t xml:space="preserve"> – read scenarios</w:t>
@@ -440,16 +354,8 @@
         </w:numPr>
       </w:pPr>
       <w:r>
-        <w:t xml:space="preserve">Use features that enable Hyperlinking – particularly between </w:t>
-      </w:r>
-      <w:proofErr w:type="spellStart"/>
-      <w:r>
-        <w:t>resources</w:t>
-      </w:r>
-      <w:r>
-        <w:t>d</w:t>
-      </w:r>
-      <w:proofErr w:type="spellEnd"/>
+        <w:t>Use features that enable Hyperlinking – particularly between resources</w:t>
+      </w:r>
     </w:p>
     <w:p>
       <w:pPr>
@@ -462,6 +368,11 @@
       <w:r>
         <w:t>Link from home page to resources</w:t>
       </w:r>
+      <w:r>
+        <w:t xml:space="preserve"> – human and API</w:t>
+      </w:r>
+      <w:bookmarkStart w:id="0" w:name="_GoBack"/>
+      <w:bookmarkEnd w:id="0"/>
     </w:p>
     <w:p>
       <w:pPr>
@@ -471,13 +382,8 @@
           <w:numId w:val="3"/>
         </w:numPr>
       </w:pPr>
-      <w:proofErr w:type="gramStart"/>
-      <w:r>
-        <w:t>WADL ??</w:t>
-      </w:r>
-      <w:proofErr w:type="gramEnd"/>
-      <w:r>
-        <w:t xml:space="preserve"> (Check book to see what they do)</w:t>
+      <w:r>
+        <w:t>WADL ?? (Check book to see what they do)</w:t>
       </w:r>
     </w:p>
     <w:p>
@@ -501,13 +407,8 @@
         <w:t xml:space="preserve">Phase 3 – </w:t>
       </w:r>
       <w:r>
-        <w:t xml:space="preserve">Enter </w:t>
-      </w:r>
-      <w:proofErr w:type="spellStart"/>
-      <w:r>
-        <w:t>Lucene</w:t>
-      </w:r>
-      <w:proofErr w:type="spellEnd"/>
+        <w:t>Enter Lucene</w:t>
+      </w:r>
     </w:p>
     <w:p>
       <w:pPr>
@@ -518,13 +419,8 @@
         </w:numPr>
       </w:pPr>
       <w:r>
-        <w:t xml:space="preserve">Allow filtering on entities – facilitated in the back end by </w:t>
-      </w:r>
-      <w:proofErr w:type="spellStart"/>
-      <w:r>
-        <w:t>Lucen</w:t>
-      </w:r>
-      <w:proofErr w:type="spellEnd"/>
+        <w:t>Allow filtering on entities – facilitated in the back end by Lucen</w:t>
+      </w:r>
     </w:p>
     <w:p>
       <w:pPr>
@@ -540,23 +436,7 @@
         </w:numPr>
       </w:pPr>
       <w:r>
-        <w:t xml:space="preserve">Maybe add a reporting feature to expand on the usage of </w:t>
-      </w:r>
-      <w:proofErr w:type="spellStart"/>
-      <w:r>
-        <w:t>Solr</w:t>
-      </w:r>
-      <w:proofErr w:type="spellEnd"/>
-      <w:r>
-        <w:t xml:space="preserve"> </w:t>
-      </w:r>
-      <w:proofErr w:type="spellStart"/>
-      <w:r>
-        <w:t>Lucene</w:t>
-      </w:r>
-      <w:proofErr w:type="spellEnd"/>
-      <w:r>
-        <w:t>?</w:t>
+        <w:t>Maybe add a reporting feature to expand on the usage of Solr Lucene?</w:t>
       </w:r>
     </w:p>
     <w:p>
@@ -724,23 +604,7 @@
         </w:numPr>
       </w:pPr>
       <w:r>
-        <w:t xml:space="preserve">Grab some data from the </w:t>
-      </w:r>
-      <w:proofErr w:type="spellStart"/>
-      <w:r>
-        <w:t>api</w:t>
-      </w:r>
-      <w:proofErr w:type="spellEnd"/>
-      <w:r>
-        <w:t xml:space="preserve"> and push that into </w:t>
-      </w:r>
-      <w:proofErr w:type="spellStart"/>
-      <w:r>
-        <w:t>RavenDb</w:t>
-      </w:r>
-      <w:proofErr w:type="spellEnd"/>
-      <w:r>
-        <w:t xml:space="preserve"> – check it all still works</w:t>
+        <w:t>Grab some data from the api and push that into RavenDb – check it all still works</w:t>
       </w:r>
     </w:p>
     <w:p/>
@@ -887,8 +751,6 @@
       <w:pPr>
         <w:pStyle w:val="ListParagraph"/>
       </w:pPr>
-      <w:bookmarkStart w:id="0" w:name="_GoBack"/>
-      <w:bookmarkEnd w:id="0"/>
     </w:p>
     <w:sectPr>
       <w:pgSz w:w="11906" w:h="16838"/>

</xml_diff>